<commit_message>
worksheet for 2023 boston marathon
</commit_message>
<xml_diff>
--- a/boston_marathon_2019/single_numerical_variable/Single_Quantitative_Variable.docx
+++ b/boston_marathon_2019/single_numerical_variable/Single_Quantitative_Variable.docx
@@ -91,10 +91,7 @@
         <w:t xml:space="preserve"> </w:t>
       </w:r>
       <w:r>
-        <w:t xml:space="preserve">structure </w:t>
-      </w:r>
-      <w:r>
-        <w:t xml:space="preserve">and </w:t>
+        <w:t xml:space="preserve">structure and </w:t>
       </w:r>
       <w:r>
         <w:t>distribution</w:t>
@@ -940,35 +937,6 @@
           <w:bCs/>
         </w:rPr>
       </w:pPr>
-    </w:p>
-    <w:p>
-      <w:pPr>
-        <w:rPr>
-          <w:b/>
-          <w:bCs/>
-        </w:rPr>
-      </w:pPr>
-      <w:r>
-        <w:rPr>
-          <w:b/>
-          <w:bCs/>
-        </w:rPr>
-        <w:t>Do you think the mean or median is higher for the distribution?</w:t>
-      </w:r>
-      <w:r>
-        <w:rPr>
-          <w:b/>
-          <w:bCs/>
-        </w:rPr>
-        <w:t xml:space="preserve"> </w:t>
-      </w:r>
-      <w:r>
-        <w:rPr>
-          <w:b/>
-          <w:bCs/>
-        </w:rPr>
-        <w:t>Explain your reasoning.</w:t>
-      </w:r>
     </w:p>
     <w:p>
       <w:pPr>
@@ -1368,6 +1336,7 @@
           <w:bCs/>
           <w:i/>
           <w:iCs/>
+          <w:noProof/>
         </w:rPr>
         <w:drawing>
           <wp:inline distT="0" distB="0" distL="0" distR="0" wp14:anchorId="3C44A570" wp14:editId="79EA914F">
@@ -1553,6 +1522,7 @@
         <w:rPr>
           <w:b/>
           <w:bCs/>
+          <w:noProof/>
         </w:rPr>
         <w:lastRenderedPageBreak/>
         <w:drawing>
@@ -1622,35 +1592,7 @@
           <w:b/>
           <w:bCs/>
         </w:rPr>
-        <w:t xml:space="preserve">Using the mean and standard deviation of the </w:t>
-      </w:r>
-      <w:r>
-        <w:rPr>
-          <w:b/>
-          <w:bCs/>
-        </w:rPr>
-        <w:t>Wo</w:t>
-      </w:r>
-      <w:r>
-        <w:rPr>
-          <w:b/>
-          <w:bCs/>
-        </w:rPr>
-        <w:t xml:space="preserve">men’s field results, calculate the z-score of the top </w:t>
-      </w:r>
-      <w:r>
-        <w:rPr>
-          <w:b/>
-          <w:bCs/>
-        </w:rPr>
-        <w:t>fe</w:t>
-      </w:r>
-      <w:r>
-        <w:rPr>
-          <w:b/>
-          <w:bCs/>
-        </w:rPr>
-        <w:t xml:space="preserve">male finisher who completed the race in </w:t>
+        <w:t xml:space="preserve">Using the mean and standard deviation of the Women’s field results, calculate the z-score of the top female finisher who completed the race in </w:t>
       </w:r>
       <w:r>
         <w:rPr>

</xml_diff>